<commit_message>
cleaning git and reviewing code by Jan and Simon
</commit_message>
<xml_diff>
--- a/doku/Metapapier.docx
+++ b/doku/Metapapier.docx
@@ -83,7 +83,13 @@
           </w:tcPr>
           <w:p>
             <w:r>
-              <w:t xml:space="preserve">Zuarbeit zur Spur Erkennung durch Einarbeitung in die Funktionen der Computer Vision insbesondere der Python Bibliothek </w:t>
+              <w:t>Zuarbeit zur Spur</w:t>
+            </w:r>
+            <w:r>
+              <w:t>e</w:t>
+            </w:r>
+            <w:r>
+              <w:t xml:space="preserve">rkennung durch Einarbeitung in die Funktionen der Computer Vision insbesondere der Python Bibliothek </w:t>
             </w:r>
             <w:proofErr w:type="spellStart"/>
             <w:r>
@@ -94,13 +100,10 @@
               <w:t>/cv2</w:t>
             </w:r>
             <w:r>
-              <w:br/>
-            </w:r>
-            <w:r>
-              <w:br/>
-              <w:t>Unterstützung bei den Testen des Modellfahrzeuges</w:t>
-            </w:r>
-          </w:p>
+              <w:t>.</w:t>
+            </w:r>
+          </w:p>
+          <w:p/>
         </w:tc>
         <w:tc>
           <w:tcPr>
@@ -149,7 +152,13 @@
           </w:tcPr>
           <w:p>
             <w:r>
-              <w:t xml:space="preserve">Programmieren der Datenstrecke zur Spur Erkennung und einbringen des </w:t>
+              <w:t>Programmieren der Datenstrecke zur Spur</w:t>
+            </w:r>
+            <w:r>
+              <w:t>e</w:t>
+            </w:r>
+            <w:r>
+              <w:t xml:space="preserve">rkennung und einbringen des </w:t>
             </w:r>
             <w:proofErr w:type="spellStart"/>
             <w:proofErr w:type="gramStart"/>
@@ -167,7 +176,7 @@
             <w:proofErr w:type="spellEnd"/>
             <w:proofErr w:type="gramEnd"/>
             <w:r>
-              <w:t xml:space="preserve"> in der Bildbearbeitung. Zusätzlich erarbeiten und umsetzen der Funktion zur Steuerung des Fahrzeuges. Leitung der Testphasen und Durchführung des Projektes.</w:t>
+              <w:t xml:space="preserve"> in der Bildbearbeitung. Zusätzlich erarbeiten und umsetzen der Funktion zur Steuerung des Fahrzeuges. Leitung der Testphasen und des Projektes.</w:t>
             </w:r>
           </w:p>
         </w:tc>
@@ -177,19 +186,14 @@
           </w:tcPr>
           <w:p>
             <w:r>
-              <w:rPr>
-                <w:lang w:val="en-US"/>
-              </w:rPr>
-              <w:t xml:space="preserve">Spur </w:t>
-            </w:r>
-            <w:proofErr w:type="spellStart"/>
-            <w:r>
-              <w:rPr>
-                <w:lang w:val="en-US"/>
-              </w:rPr>
-              <w:t>Erkennung</w:t>
-            </w:r>
-            <w:proofErr w:type="spellEnd"/>
+              <w:t>Spur</w:t>
+            </w:r>
+            <w:r>
+              <w:t>e</w:t>
+            </w:r>
+            <w:r>
+              <w:t>rkennung</w:t>
+            </w:r>
           </w:p>
         </w:tc>
       </w:tr>
@@ -248,40 +252,15 @@
             <w:tcW w:w="2824" w:type="dxa"/>
           </w:tcPr>
           <w:p>
-            <w:proofErr w:type="spellStart"/>
-            <w:r>
-              <w:rPr>
-                <w:lang w:val="en-US"/>
-              </w:rPr>
-              <w:t>Obje</w:t>
-            </w:r>
-            <w:r>
-              <w:rPr>
-                <w:lang w:val="en-US"/>
-              </w:rPr>
-              <w:t>k</w:t>
-            </w:r>
-            <w:r>
-              <w:rPr>
-                <w:lang w:val="en-US"/>
-              </w:rPr>
-              <w:t>t</w:t>
-            </w:r>
-            <w:proofErr w:type="spellEnd"/>
-            <w:r>
-              <w:rPr>
-                <w:lang w:val="en-US"/>
-              </w:rPr>
-              <w:t xml:space="preserve"> </w:t>
-            </w:r>
-            <w:proofErr w:type="spellStart"/>
-            <w:r>
-              <w:rPr>
-                <w:lang w:val="en-US"/>
-              </w:rPr>
-              <w:t>Erkennung</w:t>
-            </w:r>
-            <w:proofErr w:type="spellEnd"/>
+            <w:r>
+              <w:t>Objekt</w:t>
+            </w:r>
+            <w:r>
+              <w:t>e</w:t>
+            </w:r>
+            <w:r>
+              <w:t>rkennung</w:t>
+            </w:r>
           </w:p>
         </w:tc>
       </w:tr>
@@ -293,6 +272,9 @@
           <w:p>
             <w:r>
               <w:t xml:space="preserve">Jan </w:t>
+            </w:r>
+            <w:r>
+              <w:t xml:space="preserve">Niklas </w:t>
             </w:r>
             <w:proofErr w:type="spellStart"/>
             <w:r>

</xml_diff>

<commit_message>
cleaned advertising folder and changed Metapaper
</commit_message>
<xml_diff>
--- a/doku/Metapapier.docx
+++ b/doku/Metapapier.docx
@@ -172,7 +172,22 @@
             <w:proofErr w:type="spellEnd"/>
             <w:proofErr w:type="gramEnd"/>
             <w:r>
-              <w:t xml:space="preserve"> in der Bildbearbeitung. Zusätzlich erarbeiten und umsetzen der Funktion zur Steuerung des Fahrzeuges. Leitung der Testphasen und des Projektes.</w:t>
+              <w:t xml:space="preserve"> in der Bildbearbeitung. Zusätzlich erarbeiten und umsetzen der Funktion zur Steuerung des Fahrzeuges. Leitung der Testphasen und </w:t>
+            </w:r>
+            <w:r>
+              <w:t xml:space="preserve">umfassendes </w:t>
+            </w:r>
+            <w:r>
+              <w:t>Projek</w:t>
+            </w:r>
+            <w:r>
+              <w:t>t</w:t>
+            </w:r>
+            <w:r>
+              <w:t>management</w:t>
+            </w:r>
+            <w:r>
+              <w:t>.</w:t>
             </w:r>
           </w:p>
         </w:tc>
@@ -238,7 +253,17 @@
               <w:t xml:space="preserve"> um diese zu benutzen.</w:t>
             </w:r>
             <w:r>
-              <w:br/>
+              <w:t xml:space="preserve"> Des </w:t>
+            </w:r>
+            <w:proofErr w:type="spellStart"/>
+            <w:r>
+              <w:t>Weiteren</w:t>
+            </w:r>
+            <w:proofErr w:type="spellEnd"/>
+            <w:r>
+              <w:t xml:space="preserve"> wurde die Distanzberechnung entwickelt. </w:t>
+            </w:r>
+            <w:r>
               <w:t>Anleiten der Testphase zur Objekterkennung als Sachverständiger.</w:t>
             </w:r>
           </w:p>

</xml_diff>